<commit_message>
[D-22/11/2021] Mise à jour Gestion/Eco
 - Cours d'amphi du Lundi 22/11
</commit_message>
<xml_diff>
--- a/Gestion-Economie/Cours n°2/[Amphi-20_09_2021] Cours n°2.docx
+++ b/Gestion-Economie/Cours n°2/[Amphi-20_09_2021] Cours n°2.docx
@@ -1353,12 +1353,12 @@
           <wp:inline distB="114300" distT="114300" distL="114300" distR="114300">
             <wp:extent cx="5731200" cy="2679700"/>
             <wp:effectExtent b="0" l="0" r="0" t="0"/>
-            <wp:docPr id="5" name="image4.png"/>
+            <wp:docPr id="5" name="image2.png"/>
             <a:graphic>
               <a:graphicData uri="http://schemas.openxmlformats.org/drawingml/2006/picture">
                 <pic:pic>
                   <pic:nvPicPr>
-                    <pic:cNvPr id="0" name="image4.png"/>
+                    <pic:cNvPr id="0" name="image2.png"/>
                     <pic:cNvPicPr preferRelativeResize="0"/>
                   </pic:nvPicPr>
                   <pic:blipFill>
@@ -1641,12 +1641,12 @@
           <wp:inline distB="114300" distT="114300" distL="114300" distR="114300">
             <wp:extent cx="2104205" cy="1904305"/>
             <wp:effectExtent b="0" l="0" r="0" t="0"/>
-            <wp:docPr id="6" name="image7.png"/>
+            <wp:docPr id="6" name="image5.png"/>
             <a:graphic>
               <a:graphicData uri="http://schemas.openxmlformats.org/drawingml/2006/picture">
                 <pic:pic>
                   <pic:nvPicPr>
-                    <pic:cNvPr id="0" name="image7.png"/>
+                    <pic:cNvPr id="0" name="image5.png"/>
                     <pic:cNvPicPr preferRelativeResize="0"/>
                   </pic:nvPicPr>
                   <pic:blipFill>
@@ -2781,12 +2781,12 @@
           <wp:inline distB="114300" distT="114300" distL="114300" distR="114300">
             <wp:extent cx="5731200" cy="2705100"/>
             <wp:effectExtent b="0" l="0" r="0" t="0"/>
-            <wp:docPr id="7" name="image3.png"/>
+            <wp:docPr id="7" name="image1.png"/>
             <a:graphic>
               <a:graphicData uri="http://schemas.openxmlformats.org/drawingml/2006/picture">
                 <pic:pic>
                   <pic:nvPicPr>
-                    <pic:cNvPr id="0" name="image3.png"/>
+                    <pic:cNvPr id="0" name="image1.png"/>
                     <pic:cNvPicPr preferRelativeResize="0"/>
                   </pic:nvPicPr>
                   <pic:blipFill>
@@ -3531,12 +3531,12 @@
           <wp:inline distB="114300" distT="114300" distL="114300" distR="114300">
             <wp:extent cx="5731200" cy="2971800"/>
             <wp:effectExtent b="0" l="0" r="0" t="0"/>
-            <wp:docPr id="3" name="image1.png"/>
+            <wp:docPr id="3" name="image3.png"/>
             <a:graphic>
               <a:graphicData uri="http://schemas.openxmlformats.org/drawingml/2006/picture">
                 <pic:pic>
                   <pic:nvPicPr>
-                    <pic:cNvPr id="0" name="image1.png"/>
+                    <pic:cNvPr id="0" name="image3.png"/>
                     <pic:cNvPicPr preferRelativeResize="0"/>
                   </pic:nvPicPr>
                   <pic:blipFill>
@@ -4586,12 +4586,12 @@
           <wp:inline distB="114300" distT="114300" distL="114300" distR="114300">
             <wp:extent cx="5731200" cy="2755900"/>
             <wp:effectExtent b="0" l="0" r="0" t="0"/>
-            <wp:docPr id="4" name="image2.png"/>
+            <wp:docPr id="4" name="image4.png"/>
             <a:graphic>
               <a:graphicData uri="http://schemas.openxmlformats.org/drawingml/2006/picture">
                 <pic:pic>
                   <pic:nvPicPr>
-                    <pic:cNvPr id="0" name="image2.png"/>
+                    <pic:cNvPr id="0" name="image4.png"/>
                     <pic:cNvPicPr preferRelativeResize="0"/>
                   </pic:nvPicPr>
                   <pic:blipFill>
@@ -5103,12 +5103,12 @@
           <wp:inline distB="114300" distT="114300" distL="114300" distR="114300">
             <wp:extent cx="5119688" cy="2244854"/>
             <wp:effectExtent b="0" l="0" r="0" t="0"/>
-            <wp:docPr id="1" name="image5.png"/>
+            <wp:docPr id="1" name="image7.png"/>
             <a:graphic>
               <a:graphicData uri="http://schemas.openxmlformats.org/drawingml/2006/picture">
                 <pic:pic>
                   <pic:nvPicPr>
-                    <pic:cNvPr id="0" name="image5.png"/>
+                    <pic:cNvPr id="0" name="image7.png"/>
                     <pic:cNvPicPr preferRelativeResize="0"/>
                   </pic:nvPicPr>
                   <pic:blipFill>

</xml_diff>